<commit_message>
Prometheus & Grafana - Lab description changed.
</commit_message>
<xml_diff>
--- a/prometheus-grafana/Описание.docx
+++ b/prometheus-grafana/Описание.docx
@@ -60,21 +60,7 @@
         <w:t>т</w:t>
       </w:r>
       <w:r>
-        <w:t xml:space="preserve">роятся </w:t>
-      </w:r>
-      <w:proofErr w:type="spellStart"/>
-      <w:r>
-        <w:t>дашборды</w:t>
-      </w:r>
-      <w:proofErr w:type="spellEnd"/>
-      <w:r>
-        <w:t xml:space="preserve"> для двух </w:t>
-      </w:r>
-      <w:r>
-        <w:t xml:space="preserve">методов </w:t>
-      </w:r>
-      <w:r>
-        <w:t xml:space="preserve">сервиса </w:t>
+        <w:t xml:space="preserve">роятся дашборды для двух методов сервиса </w:t>
       </w:r>
       <w:r>
         <w:rPr>
@@ -95,24 +81,8 @@
         <w:t xml:space="preserve"> </w:t>
       </w:r>
       <w:r>
-        <w:t xml:space="preserve">- </w:t>
-      </w:r>
-      <w:proofErr w:type="spellStart"/>
-      <w:r>
-        <w:t>Health</w:t>
-      </w:r>
-      <w:proofErr w:type="spellEnd"/>
-      <w:r>
-        <w:t xml:space="preserve"> и </w:t>
-      </w:r>
-      <w:proofErr w:type="spellStart"/>
-      <w:r>
-        <w:t>GetAllProdu</w:t>
-      </w:r>
-      <w:r>
-        <w:t>cts</w:t>
-      </w:r>
-      <w:proofErr w:type="spellEnd"/>
+        <w:t>- Health и GetAllProducts</w:t>
+      </w:r>
       <w:r>
         <w:t>.</w:t>
       </w:r>
@@ -131,40 +101,7 @@
         </w:numPr>
       </w:pPr>
       <w:r>
-        <w:t xml:space="preserve">Метод </w:t>
-      </w:r>
-      <w:proofErr w:type="spellStart"/>
-      <w:r>
-        <w:t>Health</w:t>
-      </w:r>
-      <w:proofErr w:type="spellEnd"/>
-      <w:r>
-        <w:t xml:space="preserve"> </w:t>
-      </w:r>
-      <w:r>
-        <w:t xml:space="preserve">возвращает ответ сразу, метод </w:t>
-      </w:r>
-      <w:proofErr w:type="spellStart"/>
-      <w:r>
-        <w:t>GetAllProducts</w:t>
-      </w:r>
-      <w:proofErr w:type="spellEnd"/>
-      <w:r>
-        <w:t xml:space="preserve"> возвращает продукты из БД, поэтому </w:t>
-      </w:r>
-      <w:proofErr w:type="spellStart"/>
-      <w:r>
-        <w:t>latency</w:t>
-      </w:r>
-      <w:proofErr w:type="spellEnd"/>
-      <w:r>
-        <w:t xml:space="preserve"> </w:t>
-      </w:r>
-      <w:r>
-        <w:t>второго в 2-3 раза больше, чем для первого</w:t>
-      </w:r>
-      <w:r>
-        <w:t>.</w:t>
+        <w:t>Метод Health возвращает ответ сразу, метод GetAllProducts возвращает продукты из БД, поэтому latency второго в 2-3 раза больше, чем для первого.</w:t>
       </w:r>
     </w:p>
     <w:p>
@@ -187,23 +124,7 @@
         <w:t xml:space="preserve"> используется утилита</w:t>
       </w:r>
       <w:r>
-        <w:t xml:space="preserve"> </w:t>
-      </w:r>
-      <w:proofErr w:type="spellStart"/>
-      <w:r>
-        <w:t>Apache</w:t>
-      </w:r>
-      <w:proofErr w:type="spellEnd"/>
-      <w:r>
-        <w:t xml:space="preserve"> </w:t>
-      </w:r>
-      <w:proofErr w:type="spellStart"/>
-      <w:r>
-        <w:t>Benchmark</w:t>
-      </w:r>
-      <w:proofErr w:type="spellEnd"/>
-      <w:r>
-        <w:t xml:space="preserve"> (AB)</w:t>
+        <w:t xml:space="preserve"> Apache Benchmark (AB)</w:t>
       </w:r>
       <w:r>
         <w:t>.</w:t>
@@ -317,51 +238,50 @@
           <w:ilvl w:val="0"/>
           <w:numId w:val="1"/>
         </w:numPr>
-        <w:rPr>
-          <w:lang w:val="en-US"/>
-        </w:rPr>
       </w:pPr>
       <w:r>
         <w:t>В</w:t>
       </w:r>
       <w:r>
-        <w:rPr>
-          <w:lang w:val="en-US"/>
-        </w:rPr>
-        <w:t xml:space="preserve"> hosts </w:t>
+        <w:t xml:space="preserve"> </w:t>
+      </w:r>
+      <w:r>
+        <w:rPr>
+          <w:lang w:val="en-US"/>
+        </w:rPr>
+        <w:t>hosts</w:t>
+      </w:r>
+      <w:r>
+        <w:t xml:space="preserve"> </w:t>
       </w:r>
       <w:r>
         <w:t>для</w:t>
       </w:r>
       <w:r>
-        <w:rPr>
-          <w:lang w:val="en-US"/>
-        </w:rPr>
-        <w:t xml:space="preserve"> </w:t>
-      </w:r>
-      <w:proofErr w:type="spellStart"/>
-      <w:proofErr w:type="gramStart"/>
-      <w:r>
-        <w:rPr>
-          <w:lang w:val="en-US"/>
-        </w:rPr>
-        <w:t>arch.homework</w:t>
-      </w:r>
-      <w:proofErr w:type="spellEnd"/>
-      <w:proofErr w:type="gramEnd"/>
-      <w:r>
-        <w:rPr>
-          <w:lang w:val="en-US"/>
-        </w:rPr>
+        <w:t xml:space="preserve"> </w:t>
+      </w:r>
+      <w:r>
+        <w:rPr>
+          <w:lang w:val="en-US"/>
+        </w:rPr>
+        <w:t>arch</w:t>
+      </w:r>
+      <w:r>
+        <w:t>.</w:t>
+      </w:r>
+      <w:r>
+        <w:rPr>
+          <w:lang w:val="en-US"/>
+        </w:rPr>
+        <w:t>homework</w:t>
+      </w:r>
+      <w:r>
         <w:t xml:space="preserve"> </w:t>
       </w:r>
       <w:r>
         <w:t>прописан</w:t>
       </w:r>
       <w:r>
-        <w:rPr>
-          <w:lang w:val="en-US"/>
-        </w:rPr>
         <w:t xml:space="preserve"> </w:t>
       </w:r>
       <w:r>
@@ -371,64 +291,42 @@
         <w:t>IP</w:t>
       </w:r>
       <w:r>
-        <w:rPr>
-          <w:lang w:val="en-US"/>
-        </w:rPr>
         <w:t xml:space="preserve">, </w:t>
       </w:r>
       <w:r>
         <w:t>полученный</w:t>
       </w:r>
       <w:r>
-        <w:rPr>
-          <w:lang w:val="en-US"/>
-        </w:rPr>
         <w:t xml:space="preserve"> </w:t>
       </w:r>
       <w:r>
         <w:t>через</w:t>
       </w:r>
       <w:r>
-        <w:rPr>
-          <w:lang w:val="en-US"/>
-        </w:rPr>
-        <w:t xml:space="preserve"> </w:t>
-      </w:r>
-      <w:proofErr w:type="spellStart"/>
+        <w:t xml:space="preserve"> </w:t>
+      </w:r>
       <w:r>
         <w:rPr>
           <w:lang w:val="en-US"/>
         </w:rPr>
         <w:t>minikube</w:t>
       </w:r>
-      <w:proofErr w:type="spellEnd"/>
-      <w:r>
-        <w:rPr>
-          <w:lang w:val="en-US"/>
-        </w:rPr>
-        <w:t xml:space="preserve"> </w:t>
-      </w:r>
-      <w:proofErr w:type="spellStart"/>
+      <w:r>
+        <w:t xml:space="preserve"> </w:t>
+      </w:r>
       <w:r>
         <w:rPr>
           <w:lang w:val="en-US"/>
         </w:rPr>
         <w:t>ip</w:t>
       </w:r>
-      <w:proofErr w:type="spellEnd"/>
-      <w:r>
-        <w:rPr>
-          <w:lang w:val="en-US"/>
-        </w:rPr>
+      <w:r>
         <w:t>.</w:t>
       </w:r>
     </w:p>
     <w:p>
       <w:pPr>
         <w:pStyle w:val="ListParagraph"/>
-        <w:rPr>
-          <w:lang w:val="en-US"/>
-        </w:rPr>
       </w:pPr>
     </w:p>
     <w:p>
@@ -440,7 +338,22 @@
         </w:numPr>
       </w:pPr>
       <w:r>
-        <w:t>Не получилось вызвать ошибки, увеличивая нагрузку, поэтому искусственно каждый 5й запрос к каждому методу сразу генерирует</w:t>
+        <w:t>Не получилось вызвать ошибки, увеличивая</w:t>
+      </w:r>
+      <w:r>
+        <w:t xml:space="preserve"> нагрузку, поэтому искусственно</w:t>
+      </w:r>
+      <w:r>
+        <w:rPr>
+          <w:lang w:val="en-US"/>
+        </w:rPr>
+        <w:t> </w:t>
+      </w:r>
+      <w:r>
+        <w:t>запросы, приходящие в момент времени с количеством секунд, кратным 5ти, сразу генерирую</w:t>
+      </w:r>
+      <w:r>
+        <w:t>т</w:t>
       </w:r>
       <w:r>
         <w:t xml:space="preserve"> </w:t>
@@ -449,34 +362,15 @@
         <w:t>/</w:t>
       </w:r>
       <w:r>
-        <w:t xml:space="preserve"> возвращает</w:t>
-      </w:r>
-      <w:r>
-        <w:t xml:space="preserve"> 500 </w:t>
-      </w:r>
-      <w:proofErr w:type="spellStart"/>
-      <w:r>
-        <w:t>Internal</w:t>
-      </w:r>
-      <w:proofErr w:type="spellEnd"/>
-      <w:r>
-        <w:t xml:space="preserve"> </w:t>
-      </w:r>
-      <w:proofErr w:type="spellStart"/>
-      <w:r>
-        <w:t>Server</w:t>
-      </w:r>
-      <w:proofErr w:type="spellEnd"/>
-      <w:r>
-        <w:t xml:space="preserve"> </w:t>
-      </w:r>
-      <w:proofErr w:type="spellStart"/>
-      <w:r>
-        <w:t>Error</w:t>
-      </w:r>
-      <w:proofErr w:type="spellEnd"/>
-      <w:r>
-        <w:t>.</w:t>
+        <w:t xml:space="preserve"> возвращаю</w:t>
+      </w:r>
+      <w:bookmarkStart w:id="0" w:name="_GoBack"/>
+      <w:bookmarkEnd w:id="0"/>
+      <w:r>
+        <w:t>т</w:t>
+      </w:r>
+      <w:r>
+        <w:t xml:space="preserve"> 500 Internal Server Error.</w:t>
       </w:r>
     </w:p>
     <w:p>
@@ -516,14 +410,12 @@
         </w:rPr>
         <w:t xml:space="preserve"> </w:t>
       </w:r>
-      <w:proofErr w:type="spellStart"/>
       <w:r>
         <w:rPr>
           <w:lang w:val="en-US"/>
         </w:rPr>
         <w:t>Graphana</w:t>
       </w:r>
-      <w:proofErr w:type="spellEnd"/>
       <w:r>
         <w:rPr>
           <w:lang w:val="en-US"/>
@@ -639,14 +531,7 @@
         <w:rPr>
           <w:lang w:val="en-US"/>
         </w:rPr>
-        <w:t xml:space="preserve">namespace </w:t>
-      </w:r>
-      <w:proofErr w:type="spellStart"/>
-      <w:r>
-        <w:rPr>
-          <w:lang w:val="en-US"/>
-        </w:rPr>
-        <w:t>otus</w:t>
+        <w:t>namespace otus</w:t>
       </w:r>
       <w:r>
         <w:rPr>
@@ -654,7 +539,6 @@
         </w:rPr>
         <w:t>app</w:t>
       </w:r>
-      <w:proofErr w:type="spellEnd"/>
       <w:r>
         <w:rPr>
           <w:lang w:val="en-US"/>
@@ -691,14 +575,12 @@
       <w:r>
         <w:t xml:space="preserve"> </w:t>
       </w:r>
-      <w:proofErr w:type="spellStart"/>
       <w:r>
         <w:rPr>
           <w:lang w:val="en-US"/>
         </w:rPr>
         <w:t>addon</w:t>
       </w:r>
-      <w:proofErr w:type="spellEnd"/>
       <w:r>
         <w:t xml:space="preserve"> </w:t>
       </w:r>
@@ -720,53 +602,18 @@
       <w:r>
         <w:br/>
       </w:r>
-      <w:proofErr w:type="spellStart"/>
-      <w:r>
-        <w:rPr>
-          <w:lang w:val="en-US"/>
-        </w:rPr>
-        <w:t>kubectl</w:t>
-      </w:r>
-      <w:proofErr w:type="spellEnd"/>
-      <w:r>
-        <w:rPr>
-          <w:lang w:val="en-US"/>
-        </w:rPr>
-        <w:t xml:space="preserve"> create namespace monitoring</w:t>
+      <w:r>
+        <w:rPr>
+          <w:lang w:val="en-US"/>
+        </w:rPr>
+        <w:t>kubectl create namespace monitoring</w:t>
       </w:r>
       <w:r>
         <w:rPr>
           <w:lang w:val="en-US"/>
         </w:rPr>
         <w:br/>
-      </w:r>
-      <w:proofErr w:type="spellStart"/>
-      <w:r>
-        <w:rPr>
-          <w:lang w:val="en-US"/>
-        </w:rPr>
-        <w:t>kubectl</w:t>
-      </w:r>
-      <w:proofErr w:type="spellEnd"/>
-      <w:r>
-        <w:rPr>
-          <w:lang w:val="en-US"/>
-        </w:rPr>
-        <w:t xml:space="preserve"> </w:t>
-      </w:r>
-      <w:proofErr w:type="spellStart"/>
-      <w:r>
-        <w:rPr>
-          <w:lang w:val="en-US"/>
-        </w:rPr>
-        <w:t>config</w:t>
-      </w:r>
-      <w:proofErr w:type="spellEnd"/>
-      <w:r>
-        <w:rPr>
-          <w:lang w:val="en-US"/>
-        </w:rPr>
-        <w:t xml:space="preserve"> set-context --current --namespace=monitoring</w:t>
+        <w:t>kubectl config set-context --current --namespace=monitoring</w:t>
       </w:r>
     </w:p>
     <w:p>
@@ -776,47 +623,11 @@
           <w:lang w:val="en-US"/>
         </w:rPr>
       </w:pPr>
-      <w:proofErr w:type="gramStart"/>
-      <w:r>
-        <w:rPr>
-          <w:lang w:val="en-US"/>
-        </w:rPr>
-        <w:t>helm</w:t>
-      </w:r>
-      <w:proofErr w:type="gramEnd"/>
-      <w:r>
-        <w:rPr>
-          <w:lang w:val="en-US"/>
-        </w:rPr>
-        <w:t xml:space="preserve"> install prom google/</w:t>
-      </w:r>
-      <w:proofErr w:type="spellStart"/>
-      <w:r>
-        <w:rPr>
-          <w:lang w:val="en-US"/>
-        </w:rPr>
-        <w:t>prometheus</w:t>
-      </w:r>
-      <w:proofErr w:type="spellEnd"/>
-      <w:r>
-        <w:rPr>
-          <w:lang w:val="en-US"/>
-        </w:rPr>
-        <w:t xml:space="preserve">-operator -f </w:t>
-      </w:r>
-      <w:proofErr w:type="spellStart"/>
-      <w:r>
-        <w:rPr>
-          <w:lang w:val="en-US"/>
-        </w:rPr>
-        <w:t>prometheus.yaml</w:t>
-      </w:r>
-      <w:proofErr w:type="spellEnd"/>
-      <w:r>
-        <w:rPr>
-          <w:lang w:val="en-US"/>
-        </w:rPr>
-        <w:t xml:space="preserve"> </w:t>
+      <w:r>
+        <w:rPr>
+          <w:lang w:val="en-US"/>
+        </w:rPr>
+        <w:t xml:space="preserve">helm install prom google/prometheus-operator -f prometheus.yaml </w:t>
       </w:r>
       <w:r>
         <w:rPr>
@@ -840,159 +651,70 @@
         <w:rPr>
           <w:lang w:val="en-US"/>
         </w:rPr>
+        <w:t xml:space="preserve">helm install nginx google/nginx-ingress -f nginx-ingress.yaml </w:t>
+      </w:r>
+      <w:r>
+        <w:rPr>
+          <w:lang w:val="en-US"/>
+        </w:rPr>
+        <w:t>–</w:t>
+      </w:r>
+      <w:r>
+        <w:rPr>
+          <w:lang w:val="en-US"/>
+        </w:rPr>
+        <w:t>atomic</w:t>
+      </w:r>
+      <w:r>
+        <w:rPr>
+          <w:lang w:val="en-US"/>
+        </w:rPr>
+        <w:br/>
+      </w:r>
+      <w:r>
+        <w:rPr>
+          <w:lang w:val="en-US"/>
+        </w:rPr>
+        <w:br/>
+      </w:r>
+      <w:r>
+        <w:rPr>
+          <w:lang w:val="en-US"/>
+        </w:rPr>
+        <w:t xml:space="preserve">kubectl create namespace </w:t>
+      </w:r>
+      <w:r>
+        <w:rPr>
+          <w:lang w:val="en-US"/>
+        </w:rPr>
+        <w:t>otusapp</w:t>
+      </w:r>
+      <w:r>
+        <w:rPr>
+          <w:lang w:val="en-US"/>
+        </w:rPr>
+        <w:br/>
+        <w:t xml:space="preserve">kubectl config set-context --current --namespace= </w:t>
+      </w:r>
+      <w:r>
+        <w:rPr>
+          <w:lang w:val="en-US"/>
+        </w:rPr>
+        <w:t>otusapp</w:t>
+      </w:r>
+    </w:p>
+    <w:p>
+      <w:pPr>
+        <w:ind w:left="708"/>
+        <w:rPr>
+          <w:lang w:val="en-US"/>
+        </w:rPr>
+      </w:pPr>
+      <w:r>
+        <w:rPr>
+          <w:lang w:val="en-US"/>
+        </w:rPr>
         <w:t xml:space="preserve">helm install </w:t>
-      </w:r>
-      <w:proofErr w:type="spellStart"/>
-      <w:r>
-        <w:rPr>
-          <w:lang w:val="en-US"/>
-        </w:rPr>
-        <w:t>nginx</w:t>
-      </w:r>
-      <w:proofErr w:type="spellEnd"/>
-      <w:r>
-        <w:rPr>
-          <w:lang w:val="en-US"/>
-        </w:rPr>
-        <w:t xml:space="preserve"> google/</w:t>
-      </w:r>
-      <w:proofErr w:type="spellStart"/>
-      <w:r>
-        <w:rPr>
-          <w:lang w:val="en-US"/>
-        </w:rPr>
-        <w:t>nginx</w:t>
-      </w:r>
-      <w:proofErr w:type="spellEnd"/>
-      <w:r>
-        <w:rPr>
-          <w:lang w:val="en-US"/>
-        </w:rPr>
-        <w:t xml:space="preserve">-ingress -f </w:t>
-      </w:r>
-      <w:proofErr w:type="spellStart"/>
-      <w:r>
-        <w:rPr>
-          <w:lang w:val="en-US"/>
-        </w:rPr>
-        <w:t>nginx-ingress.yaml</w:t>
-      </w:r>
-      <w:proofErr w:type="spellEnd"/>
-      <w:r>
-        <w:rPr>
-          <w:lang w:val="en-US"/>
-        </w:rPr>
-        <w:t xml:space="preserve"> </w:t>
-      </w:r>
-      <w:r>
-        <w:rPr>
-          <w:lang w:val="en-US"/>
-        </w:rPr>
-        <w:t>–</w:t>
-      </w:r>
-      <w:r>
-        <w:rPr>
-          <w:lang w:val="en-US"/>
-        </w:rPr>
-        <w:t>atomic</w:t>
-      </w:r>
-      <w:r>
-        <w:rPr>
-          <w:lang w:val="en-US"/>
-        </w:rPr>
-        <w:br/>
-      </w:r>
-      <w:r>
-        <w:rPr>
-          <w:lang w:val="en-US"/>
-        </w:rPr>
-        <w:br/>
-      </w:r>
-      <w:proofErr w:type="spellStart"/>
-      <w:r>
-        <w:rPr>
-          <w:lang w:val="en-US"/>
-        </w:rPr>
-        <w:t>kubectl</w:t>
-      </w:r>
-      <w:proofErr w:type="spellEnd"/>
-      <w:r>
-        <w:rPr>
-          <w:lang w:val="en-US"/>
-        </w:rPr>
-        <w:t xml:space="preserve"> create namespace </w:t>
-      </w:r>
-      <w:proofErr w:type="spellStart"/>
-      <w:r>
-        <w:rPr>
-          <w:lang w:val="en-US"/>
-        </w:rPr>
-        <w:t>otusapp</w:t>
-      </w:r>
-      <w:proofErr w:type="spellEnd"/>
-      <w:r>
-        <w:rPr>
-          <w:lang w:val="en-US"/>
-        </w:rPr>
-        <w:br/>
-      </w:r>
-      <w:proofErr w:type="spellStart"/>
-      <w:r>
-        <w:rPr>
-          <w:lang w:val="en-US"/>
-        </w:rPr>
-        <w:t>kubectl</w:t>
-      </w:r>
-      <w:proofErr w:type="spellEnd"/>
-      <w:r>
-        <w:rPr>
-          <w:lang w:val="en-US"/>
-        </w:rPr>
-        <w:t xml:space="preserve"> </w:t>
-      </w:r>
-      <w:proofErr w:type="spellStart"/>
-      <w:r>
-        <w:rPr>
-          <w:lang w:val="en-US"/>
-        </w:rPr>
-        <w:t>config</w:t>
-      </w:r>
-      <w:proofErr w:type="spellEnd"/>
-      <w:r>
-        <w:rPr>
-          <w:lang w:val="en-US"/>
-        </w:rPr>
-        <w:t xml:space="preserve"> set-context --current --namespace= </w:t>
-      </w:r>
-      <w:proofErr w:type="spellStart"/>
-      <w:r>
-        <w:rPr>
-          <w:lang w:val="en-US"/>
-        </w:rPr>
-        <w:t>otusapp</w:t>
-      </w:r>
-      <w:proofErr w:type="spellEnd"/>
-    </w:p>
-    <w:p>
-      <w:pPr>
-        <w:ind w:left="708"/>
-        <w:rPr>
-          <w:lang w:val="en-US"/>
-        </w:rPr>
-      </w:pPr>
-      <w:proofErr w:type="gramStart"/>
-      <w:r>
-        <w:rPr>
-          <w:lang w:val="en-US"/>
-        </w:rPr>
-        <w:t>helm</w:t>
-      </w:r>
-      <w:proofErr w:type="gramEnd"/>
-      <w:r>
-        <w:rPr>
-          <w:lang w:val="en-US"/>
-        </w:rPr>
-        <w:t xml:space="preserve"> install </w:t>
       </w:r>
       <w:r>
         <w:rPr>
@@ -1038,14 +760,12 @@
       <w:r>
         <w:t xml:space="preserve">и </w:t>
       </w:r>
-      <w:proofErr w:type="spellStart"/>
       <w:r>
         <w:rPr>
           <w:lang w:val="en-US"/>
         </w:rPr>
         <w:t>Grafana</w:t>
       </w:r>
-      <w:proofErr w:type="spellEnd"/>
       <w:r>
         <w:t xml:space="preserve"> </w:t>
       </w:r>
@@ -1083,87 +803,25 @@
           <w:lang w:val="en-US"/>
         </w:rPr>
       </w:pPr>
-      <w:proofErr w:type="spellStart"/>
-      <w:proofErr w:type="gramStart"/>
-      <w:r>
-        <w:rPr>
-          <w:lang w:val="en-US"/>
-        </w:rPr>
-        <w:t>kubectl</w:t>
-      </w:r>
-      <w:proofErr w:type="spellEnd"/>
-      <w:proofErr w:type="gramEnd"/>
-      <w:r>
-        <w:rPr>
-          <w:lang w:val="en-US"/>
-        </w:rPr>
-        <w:t xml:space="preserve"> port-forward service/prom-</w:t>
-      </w:r>
-      <w:proofErr w:type="spellStart"/>
-      <w:r>
-        <w:rPr>
-          <w:lang w:val="en-US"/>
-        </w:rPr>
-        <w:t>prometheus</w:t>
-      </w:r>
-      <w:proofErr w:type="spellEnd"/>
-      <w:r>
-        <w:rPr>
-          <w:lang w:val="en-US"/>
-        </w:rPr>
-        <w:t>-operator-</w:t>
-      </w:r>
-      <w:proofErr w:type="spellStart"/>
-      <w:r>
-        <w:rPr>
-          <w:lang w:val="en-US"/>
-        </w:rPr>
-        <w:t>prometheus</w:t>
-      </w:r>
-      <w:proofErr w:type="spellEnd"/>
-      <w:r>
-        <w:rPr>
-          <w:lang w:val="en-US"/>
-        </w:rPr>
-        <w:t xml:space="preserve"> 9090</w:t>
-      </w:r>
-    </w:p>
-    <w:p>
-      <w:pPr>
-        <w:pStyle w:val="ListParagraph"/>
-        <w:rPr>
-          <w:lang w:val="en-US"/>
-        </w:rPr>
-      </w:pPr>
-      <w:proofErr w:type="spellStart"/>
-      <w:proofErr w:type="gramStart"/>
-      <w:r>
-        <w:rPr>
-          <w:lang w:val="en-US"/>
-        </w:rPr>
-        <w:t>kubectl</w:t>
-      </w:r>
-      <w:proofErr w:type="spellEnd"/>
-      <w:proofErr w:type="gramEnd"/>
-      <w:r>
-        <w:rPr>
-          <w:lang w:val="en-US"/>
-        </w:rPr>
-        <w:t xml:space="preserve"> port-forward service/prom-</w:t>
-      </w:r>
-      <w:proofErr w:type="spellStart"/>
-      <w:r>
-        <w:rPr>
-          <w:lang w:val="en-US"/>
-        </w:rPr>
-        <w:t>grafana</w:t>
-      </w:r>
-      <w:proofErr w:type="spellEnd"/>
-      <w:r>
-        <w:rPr>
-          <w:lang w:val="en-US"/>
-        </w:rPr>
-        <w:t xml:space="preserve"> 9000:80</w:t>
+      <w:r>
+        <w:rPr>
+          <w:lang w:val="en-US"/>
+        </w:rPr>
+        <w:t>kubectl port-forward service/prom-prometheus-operator-prometheus 9090</w:t>
+      </w:r>
+    </w:p>
+    <w:p>
+      <w:pPr>
+        <w:pStyle w:val="ListParagraph"/>
+        <w:rPr>
+          <w:lang w:val="en-US"/>
+        </w:rPr>
+      </w:pPr>
+      <w:r>
+        <w:rPr>
+          <w:lang w:val="en-US"/>
+        </w:rPr>
+        <w:t>kubectl port-forward service/prom-grafana 9000:80</w:t>
       </w:r>
       <w:r>
         <w:rPr>
@@ -1240,7 +898,6 @@
           </w:rPr>
           <w:t>://</w:t>
         </w:r>
-        <w:proofErr w:type="spellStart"/>
         <w:r>
           <w:rPr>
             <w:rStyle w:val="Hyperlink"/>
@@ -1248,7 +905,6 @@
           </w:rPr>
           <w:t>loclahost</w:t>
         </w:r>
-        <w:proofErr w:type="spellEnd"/>
         <w:r>
           <w:rPr>
             <w:rStyle w:val="Hyperlink"/>
@@ -1278,15 +934,7 @@
         </w:numPr>
       </w:pPr>
       <w:r>
-        <w:t xml:space="preserve">Для сбора / публикации метрик использовал ASP.NET </w:t>
-      </w:r>
-      <w:proofErr w:type="spellStart"/>
-      <w:r>
-        <w:t>Core</w:t>
-      </w:r>
-      <w:proofErr w:type="spellEnd"/>
-      <w:r>
-        <w:t xml:space="preserve"> экспортер - </w:t>
+        <w:t xml:space="preserve">Для сбора / публикации метрик использовал ASP.NET Core экспортер - </w:t>
       </w:r>
       <w:hyperlink r:id="rId7" w:history="1">
         <w:r>
@@ -1313,15 +961,7 @@
       </w:pPr>
       <w:r>
         <w:lastRenderedPageBreak/>
-        <w:t xml:space="preserve">Для проведения более интересных экспериментов с метриками и </w:t>
-      </w:r>
-      <w:proofErr w:type="spellStart"/>
-      <w:r>
-        <w:t>дашбордами</w:t>
-      </w:r>
-      <w:proofErr w:type="spellEnd"/>
-      <w:r>
-        <w:t xml:space="preserve"> </w:t>
+        <w:t xml:space="preserve">Для проведения более интересных экспериментов с метриками и дашбордами </w:t>
       </w:r>
       <w:r>
         <w:rPr>
@@ -1341,27 +981,9 @@
       <w:r>
         <w:t xml:space="preserve"> </w:t>
       </w:r>
-      <w:proofErr w:type="spellStart"/>
-      <w:r>
-        <w:t>задеплоен</w:t>
-      </w:r>
-      <w:proofErr w:type="spellEnd"/>
-      <w:r>
-        <w:t xml:space="preserve"> </w:t>
-      </w:r>
-      <w:r>
-        <w:t xml:space="preserve">на два </w:t>
-      </w:r>
-      <w:proofErr w:type="spellStart"/>
-      <w:r>
-        <w:t>инстанса</w:t>
-      </w:r>
-      <w:proofErr w:type="spellEnd"/>
-      <w:r>
-        <w:t xml:space="preserve"> / пода.</w:t>
-      </w:r>
-      <w:bookmarkStart w:id="0" w:name="_GoBack"/>
-      <w:bookmarkEnd w:id="0"/>
+      <w:r>
+        <w:t>задеплоен на два инстанса / пода.</w:t>
+      </w:r>
     </w:p>
     <w:p/>
     <w:sectPr>

</xml_diff>

<commit_message>
Grafana - description changed.
</commit_message>
<xml_diff>
--- a/prometheus-grafana/Описание.docx
+++ b/prometheus-grafana/Описание.docx
@@ -1048,8 +1048,6 @@
         </w:rPr>
         <w:t>app app-chart</w:t>
       </w:r>
-      <w:bookmarkStart w:id="0" w:name="_GoBack"/>
-      <w:bookmarkEnd w:id="0"/>
     </w:p>
     <w:p>
       <w:pPr>
@@ -1367,6 +1365,60 @@
       <w:proofErr w:type="spellEnd"/>
       <w:r>
         <w:t xml:space="preserve"> / пода.</w:t>
+      </w:r>
+    </w:p>
+    <w:p>
+      <w:pPr>
+        <w:pStyle w:val="ListParagraph"/>
+      </w:pPr>
+    </w:p>
+    <w:p>
+      <w:pPr>
+        <w:pStyle w:val="ListParagraph"/>
+        <w:numPr>
+          <w:ilvl w:val="0"/>
+          <w:numId w:val="2"/>
+        </w:numPr>
+      </w:pPr>
+      <w:r>
+        <w:t xml:space="preserve">Два </w:t>
+      </w:r>
+      <w:proofErr w:type="spellStart"/>
+      <w:r>
+        <w:t>дашборда</w:t>
+      </w:r>
+      <w:proofErr w:type="spellEnd"/>
+      <w:r>
+        <w:t xml:space="preserve"> сделаны по заданию (по методам сервиса и с </w:t>
+      </w:r>
+      <w:r>
+        <w:rPr>
+          <w:lang w:val="en-US"/>
+        </w:rPr>
+        <w:t>ingress</w:t>
+      </w:r>
+      <w:r>
+        <w:t xml:space="preserve"> </w:t>
+      </w:r>
+      <w:r>
+        <w:t>контроллера).</w:t>
+      </w:r>
+      <w:r>
+        <w:br/>
+        <w:t>Третий, более</w:t>
+      </w:r>
+      <w:bookmarkStart w:id="0" w:name="_GoBack"/>
+      <w:bookmarkEnd w:id="0"/>
+      <w:r>
+        <w:t xml:space="preserve"> подробный (с более подробной информацией по </w:t>
+      </w:r>
+      <w:proofErr w:type="spellStart"/>
+      <w:r>
+        <w:t>инстансам</w:t>
+      </w:r>
+      <w:proofErr w:type="spellEnd"/>
+      <w:r>
+        <w:t xml:space="preserve"> и методам), – больше для себя, хотелось поэкспериментировать с вариантами представления информации.</w:t>
       </w:r>
     </w:p>
     <w:p>

</xml_diff>